<commit_message>
Final Submittal, pending acceptance
</commit_message>
<xml_diff>
--- a/WGUPS_Routing_Program.docx
+++ b/WGUPS_Routing_Program.docx
@@ -1635,29 +1635,7 @@
           <w:sz w:val="21"/>
           <w:szCs w:val="21"/>
         </w:rPr>
-        <w:t xml:space="preserve">                     Status = </w:t>
-      </w:r>
-      <w:proofErr w:type="spellStart"/>
-      <w:r>
-        <w:rPr>
-          <w:rFonts w:asciiTheme="minorHAnsi" w:hAnsiTheme="minorHAnsi" w:cstheme="minorHAnsi"/>
-          <w:b/>
-          <w:bCs/>
-          <w:sz w:val="21"/>
-          <w:szCs w:val="21"/>
-        </w:rPr>
-        <w:t>en</w:t>
-      </w:r>
-      <w:proofErr w:type="spellEnd"/>
-      <w:r>
-        <w:rPr>
-          <w:rFonts w:asciiTheme="minorHAnsi" w:hAnsiTheme="minorHAnsi" w:cstheme="minorHAnsi"/>
-          <w:b/>
-          <w:bCs/>
-          <w:sz w:val="21"/>
-          <w:szCs w:val="21"/>
-        </w:rPr>
-        <w:t xml:space="preserve"> route</w:t>
+        <w:t xml:space="preserve">                     Status = en route</w:t>
       </w:r>
     </w:p>
     <w:p>
@@ -1820,25 +1798,7 @@
           <w:sz w:val="21"/>
           <w:szCs w:val="21"/>
         </w:rPr>
-        <w:t xml:space="preserve">. The program was run on a local machine using local data. The machine </w:t>
-      </w:r>
-      <w:proofErr w:type="gramStart"/>
-      <w:r>
-        <w:rPr>
-          <w:rFonts w:asciiTheme="minorHAnsi" w:hAnsiTheme="minorHAnsi" w:cstheme="minorHAnsi"/>
-          <w:sz w:val="21"/>
-          <w:szCs w:val="21"/>
-        </w:rPr>
-        <w:t>make</w:t>
-      </w:r>
-      <w:proofErr w:type="gramEnd"/>
-      <w:r>
-        <w:rPr>
-          <w:rFonts w:asciiTheme="minorHAnsi" w:hAnsiTheme="minorHAnsi" w:cstheme="minorHAnsi"/>
-          <w:sz w:val="21"/>
-          <w:szCs w:val="21"/>
-        </w:rPr>
-        <w:t xml:space="preserve"> and model is an HP Laptop 17-by3xxx running Windows 10 version 21h2. </w:t>
+        <w:t xml:space="preserve">. The program was run on a local machine using local data. The machine make and model is an HP Laptop 17-by3xxx running Windows 10 version 21h2. </w:t>
       </w:r>
     </w:p>
     <w:p>
@@ -2143,25 +2103,7 @@
           <w:sz w:val="21"/>
           <w:szCs w:val="21"/>
         </w:rPr>
-        <w:t xml:space="preserve">for the algorithm to compare distances per truck, but the number of trucks may increase. Since the data structure that contains distances has an access time complexity of </w:t>
-      </w:r>
-      <w:proofErr w:type="gramStart"/>
-      <w:r>
-        <w:rPr>
-          <w:rFonts w:asciiTheme="minorHAnsi" w:hAnsiTheme="minorHAnsi" w:cstheme="minorHAnsi"/>
-          <w:sz w:val="21"/>
-          <w:szCs w:val="21"/>
-        </w:rPr>
-        <w:t>O(</w:t>
-      </w:r>
-      <w:proofErr w:type="gramEnd"/>
-      <w:r>
-        <w:rPr>
-          <w:rFonts w:asciiTheme="minorHAnsi" w:hAnsiTheme="minorHAnsi" w:cstheme="minorHAnsi"/>
-          <w:sz w:val="21"/>
-          <w:szCs w:val="21"/>
-        </w:rPr>
-        <w:t xml:space="preserve">2) (optimization.py line 45) and the limit on the number of comparisons the nearest neighbor algorithm can make, the workload on the nearest neighbor algorithm should grow linearly as well as more trucks are added. </w:t>
+        <w:t xml:space="preserve">for the algorithm to compare distances per truck, but the number of trucks may increase. Since the data structure that contains distances has an access time complexity of O(2) (optimization.py line 45) and the limit on the number of comparisons the nearest neighbor algorithm can make, the workload on the nearest neighbor algorithm should grow linearly as well as more trucks are added. </w:t>
       </w:r>
     </w:p>
     <w:p>
@@ -2311,25 +2253,7 @@
           <w:sz w:val="21"/>
           <w:szCs w:val="21"/>
         </w:rPr>
-        <w:t xml:space="preserve">The hash table has an access time of </w:t>
-      </w:r>
-      <w:proofErr w:type="gramStart"/>
-      <w:r>
-        <w:rPr>
-          <w:rFonts w:asciiTheme="minorHAnsi" w:hAnsiTheme="minorHAnsi" w:cstheme="minorHAnsi"/>
-          <w:sz w:val="21"/>
-          <w:szCs w:val="21"/>
-        </w:rPr>
-        <w:t>O(</w:t>
-      </w:r>
-      <w:proofErr w:type="gramEnd"/>
-      <w:r>
-        <w:rPr>
-          <w:rFonts w:asciiTheme="minorHAnsi" w:hAnsiTheme="minorHAnsi" w:cstheme="minorHAnsi"/>
-          <w:sz w:val="21"/>
-          <w:szCs w:val="21"/>
-        </w:rPr>
-        <w:t xml:space="preserve">1) </w:t>
+        <w:t xml:space="preserve">The hash table has an access time of O(1) </w:t>
       </w:r>
       <w:r>
         <w:rPr>
@@ -2353,33 +2277,15 @@
           <w:sz w:val="21"/>
           <w:szCs w:val="21"/>
         </w:rPr>
-        <w:t xml:space="preserve"> of which its attributes can be accessed in O(1) time complexity. Python uses dictionaries to instantiate objects and essentially there are two keys anyway. Tests done by </w:t>
-      </w:r>
-      <w:proofErr w:type="spellStart"/>
-      <w:r>
-        <w:rPr>
-          <w:rFonts w:asciiTheme="minorHAnsi" w:hAnsiTheme="minorHAnsi" w:cstheme="minorHAnsi"/>
-          <w:sz w:val="21"/>
-          <w:szCs w:val="21"/>
-        </w:rPr>
-        <w:t>jessica</w:t>
-      </w:r>
-      <w:r>
-        <w:rPr>
-          <w:rFonts w:asciiTheme="minorHAnsi" w:hAnsiTheme="minorHAnsi" w:cstheme="minorHAnsi"/>
-          <w:sz w:val="21"/>
-          <w:szCs w:val="21"/>
-        </w:rPr>
-        <w:t>ld</w:t>
-      </w:r>
-      <w:proofErr w:type="spellEnd"/>
-      <w:r>
-        <w:rPr>
-          <w:rFonts w:asciiTheme="minorHAnsi" w:hAnsiTheme="minorHAnsi" w:cstheme="minorHAnsi"/>
-          <w:sz w:val="21"/>
-          <w:szCs w:val="21"/>
-        </w:rPr>
-        <w:t xml:space="preserve"> on GitHub indicate</w:t>
+        <w:t xml:space="preserve"> of which its attributes can be accessed in O(1) time complexity. Python uses dictionaries to instantiate objects and essentially there are two keys anyway. Tests done by jessica</w:t>
+      </w:r>
+      <w:r>
+        <w:rPr>
+          <w:rFonts w:asciiTheme="minorHAnsi" w:hAnsiTheme="minorHAnsi" w:cstheme="minorHAnsi"/>
+          <w:sz w:val="21"/>
+          <w:szCs w:val="21"/>
+        </w:rPr>
+        <w:t>ld on GitHub indicate</w:t>
       </w:r>
       <w:r>
         <w:rPr>
@@ -2508,7 +2414,6 @@
         </w:rPr>
         <w:t>“</w:t>
       </w:r>
-      <w:proofErr w:type="spellStart"/>
       <w:r>
         <w:rPr>
           <w:rFonts w:asciiTheme="minorHAnsi" w:hAnsiTheme="minorHAnsi" w:cstheme="minorHAnsi"/>
@@ -2517,7 +2422,6 @@
         </w:rPr>
         <w:t>HashTable</w:t>
       </w:r>
-      <w:proofErr w:type="spellEnd"/>
       <w:r>
         <w:rPr>
           <w:rFonts w:asciiTheme="minorHAnsi" w:hAnsiTheme="minorHAnsi" w:cstheme="minorHAnsi"/>
@@ -3001,43 +2905,7 @@
           <w:sz w:val="21"/>
           <w:szCs w:val="21"/>
         </w:rPr>
-        <w:t xml:space="preserve">The </w:t>
-      </w:r>
-      <w:proofErr w:type="spellStart"/>
-      <w:r>
-        <w:rPr>
-          <w:rFonts w:asciiTheme="minorHAnsi" w:hAnsiTheme="minorHAnsi" w:cstheme="minorHAnsi"/>
-          <w:sz w:val="21"/>
-          <w:szCs w:val="21"/>
-        </w:rPr>
-        <w:t>Christofides</w:t>
-      </w:r>
-      <w:proofErr w:type="spellEnd"/>
-      <w:r>
-        <w:rPr>
-          <w:rFonts w:asciiTheme="minorHAnsi" w:hAnsiTheme="minorHAnsi" w:cstheme="minorHAnsi"/>
-          <w:sz w:val="21"/>
-          <w:szCs w:val="21"/>
-        </w:rPr>
-        <w:t xml:space="preserve">’ algorithm would also work in this scenario. The </w:t>
-      </w:r>
-      <w:proofErr w:type="spellStart"/>
-      <w:r>
-        <w:rPr>
-          <w:rFonts w:asciiTheme="minorHAnsi" w:hAnsiTheme="minorHAnsi" w:cstheme="minorHAnsi"/>
-          <w:sz w:val="21"/>
-          <w:szCs w:val="21"/>
-        </w:rPr>
-        <w:t>Christofides</w:t>
-      </w:r>
-      <w:proofErr w:type="spellEnd"/>
-      <w:r>
-        <w:rPr>
-          <w:rFonts w:asciiTheme="minorHAnsi" w:hAnsiTheme="minorHAnsi" w:cstheme="minorHAnsi"/>
-          <w:sz w:val="21"/>
-          <w:szCs w:val="21"/>
-        </w:rPr>
-        <w:t>’ algorithm also starts with a minimum spanning tree but works to find</w:t>
+        <w:t>The Christofides’ algorithm would also work in this scenario. The Christofides’ algorithm also starts with a minimum spanning tree but works to find</w:t>
       </w:r>
       <w:r>
         <w:rPr>
@@ -3302,71 +3170,7 @@
           <w:sz w:val="21"/>
           <w:szCs w:val="21"/>
         </w:rPr>
-        <w:t>0-26). It is accessed in the format “</w:t>
-      </w:r>
-      <w:proofErr w:type="spellStart"/>
-      <w:r>
-        <w:rPr>
-          <w:rFonts w:asciiTheme="minorHAnsi" w:hAnsiTheme="minorHAnsi" w:cstheme="minorHAnsi"/>
-          <w:sz w:val="21"/>
-          <w:szCs w:val="21"/>
-        </w:rPr>
-        <w:t>distance_table</w:t>
-      </w:r>
-      <w:proofErr w:type="spellEnd"/>
-      <w:r>
-        <w:rPr>
-          <w:rFonts w:asciiTheme="minorHAnsi" w:hAnsiTheme="minorHAnsi" w:cstheme="minorHAnsi"/>
-          <w:sz w:val="21"/>
-          <w:szCs w:val="21"/>
-        </w:rPr>
-        <w:t>[</w:t>
-      </w:r>
-      <w:proofErr w:type="spellStart"/>
-      <w:r>
-        <w:rPr>
-          <w:rFonts w:asciiTheme="minorHAnsi" w:hAnsiTheme="minorHAnsi" w:cstheme="minorHAnsi"/>
-          <w:sz w:val="21"/>
-          <w:szCs w:val="21"/>
-        </w:rPr>
-        <w:t>current_</w:t>
-      </w:r>
-      <w:proofErr w:type="gramStart"/>
-      <w:r>
-        <w:rPr>
-          <w:rFonts w:asciiTheme="minorHAnsi" w:hAnsiTheme="minorHAnsi" w:cstheme="minorHAnsi"/>
-          <w:sz w:val="21"/>
-          <w:szCs w:val="21"/>
-        </w:rPr>
-        <w:t>index</w:t>
-      </w:r>
-      <w:proofErr w:type="spellEnd"/>
-      <w:r>
-        <w:rPr>
-          <w:rFonts w:asciiTheme="minorHAnsi" w:hAnsiTheme="minorHAnsi" w:cstheme="minorHAnsi"/>
-          <w:sz w:val="21"/>
-          <w:szCs w:val="21"/>
-        </w:rPr>
-        <w:t>][</w:t>
-      </w:r>
-      <w:proofErr w:type="spellStart"/>
-      <w:proofErr w:type="gramEnd"/>
-      <w:r>
-        <w:rPr>
-          <w:rFonts w:asciiTheme="minorHAnsi" w:hAnsiTheme="minorHAnsi" w:cstheme="minorHAnsi"/>
-          <w:sz w:val="21"/>
-          <w:szCs w:val="21"/>
-        </w:rPr>
-        <w:t>new_address_index</w:t>
-      </w:r>
-      <w:proofErr w:type="spellEnd"/>
-      <w:r>
-        <w:rPr>
-          <w:rFonts w:asciiTheme="minorHAnsi" w:hAnsiTheme="minorHAnsi" w:cstheme="minorHAnsi"/>
-          <w:sz w:val="21"/>
-          <w:szCs w:val="21"/>
-        </w:rPr>
-        <w:t>]”</w:t>
+        <w:t>0-26). It is accessed in the format “distance_table[current_index][new_address_index]”</w:t>
       </w:r>
       <w:r>
         <w:rPr>
@@ -3404,25 +3208,7 @@
           <w:sz w:val="21"/>
           <w:szCs w:val="21"/>
         </w:rPr>
-        <w:t xml:space="preserve"> The “</w:t>
-      </w:r>
-      <w:proofErr w:type="spellStart"/>
-      <w:r>
-        <w:rPr>
-          <w:rFonts w:asciiTheme="minorHAnsi" w:hAnsiTheme="minorHAnsi" w:cstheme="minorHAnsi"/>
-          <w:sz w:val="21"/>
-          <w:szCs w:val="21"/>
-        </w:rPr>
-        <w:t>distance_table</w:t>
-      </w:r>
-      <w:proofErr w:type="spellEnd"/>
-      <w:r>
-        <w:rPr>
-          <w:rFonts w:asciiTheme="minorHAnsi" w:hAnsiTheme="minorHAnsi" w:cstheme="minorHAnsi"/>
-          <w:sz w:val="21"/>
-          <w:szCs w:val="21"/>
-        </w:rPr>
-        <w:t xml:space="preserve">” hash map is the primary data structure as it has the most repeated access. The address table and the package hash table </w:t>
+        <w:t xml:space="preserve"> The “distance_table” hash map is the primary data structure as it has the most repeated access. The address table and the package hash table </w:t>
       </w:r>
       <w:r>
         <w:rPr>
@@ -3735,25 +3521,23 @@
           <w:sz w:val="21"/>
           <w:szCs w:val="21"/>
         </w:rPr>
-        <w:t xml:space="preserve">The data structure mentioned in part D of the requirements is a chaining hash table initialized with 10 buckets. Each bucket contains lists that contain key-value pairs for each corresponding remainder after running the hash function and the values that the hash table return are package objects. Alternatively, instead of having objects at all, a single dictionary could be used to store all package data, which would make the time complexity </w:t>
-      </w:r>
-      <w:proofErr w:type="gramStart"/>
+        <w:t xml:space="preserve">The data structure mentioned in part D of the requirements is a chaining hash table initialized with 10 buckets. Each bucket contains lists that contain key-value pairs for each corresponding remainder after running the hash function and the values that the hash table return are package objects. Alternatively, instead of having objects at all, a single dictionary could be used to store all package data, which would make the time complexity O(1) for accessing any package attribute and reduce the </w:t>
+      </w:r>
       <w:r>
         <w:rPr>
           <w:rFonts w:cstheme="minorHAnsi"/>
           <w:sz w:val="21"/>
           <w:szCs w:val="21"/>
         </w:rPr>
-        <w:t>O(</w:t>
-      </w:r>
-      <w:proofErr w:type="gramEnd"/>
+        <w:t>program</w:t>
+      </w:r>
       <w:r>
         <w:rPr>
           <w:rFonts w:cstheme="minorHAnsi"/>
           <w:sz w:val="21"/>
           <w:szCs w:val="21"/>
         </w:rPr>
-        <w:t xml:space="preserve">1) for accessing any package attribute and reduce the </w:t>
+        <w:t xml:space="preserve"> overhead</w:t>
       </w:r>
       <w:r>
         <w:rPr>
@@ -3761,7 +3545,7 @@
           <w:sz w:val="21"/>
           <w:szCs w:val="21"/>
         </w:rPr>
-        <w:t>program</w:t>
+        <w:t xml:space="preserve"> by not initializing any objects. I decided against this because it would increase the necessary complexity of a search function. Another data structure that could have been used i</w:t>
       </w:r>
       <w:r>
         <w:rPr>
@@ -3769,41 +3553,7 @@
           <w:sz w:val="21"/>
           <w:szCs w:val="21"/>
         </w:rPr>
-        <w:t xml:space="preserve"> overhead</w:t>
-      </w:r>
-      <w:r>
-        <w:rPr>
-          <w:rFonts w:cstheme="minorHAnsi"/>
-          <w:sz w:val="21"/>
-          <w:szCs w:val="21"/>
-        </w:rPr>
-        <w:t xml:space="preserve"> by not initializing any objects. I decided against this because it would increase the necessary complexity of a search function. Another data structure that could have been used i</w:t>
-      </w:r>
-      <w:r>
-        <w:rPr>
-          <w:rFonts w:cstheme="minorHAnsi"/>
-          <w:sz w:val="21"/>
-          <w:szCs w:val="21"/>
-        </w:rPr>
-        <w:t xml:space="preserve">s a list. According to the University of California, when Python lists are accessed by their index, they have an access time complexity of </w:t>
-      </w:r>
-      <w:proofErr w:type="gramStart"/>
-      <w:r>
-        <w:rPr>
-          <w:rFonts w:cstheme="minorHAnsi"/>
-          <w:sz w:val="21"/>
-          <w:szCs w:val="21"/>
-        </w:rPr>
-        <w:t>O(</w:t>
-      </w:r>
-      <w:proofErr w:type="gramEnd"/>
-      <w:r>
-        <w:rPr>
-          <w:rFonts w:cstheme="minorHAnsi"/>
-          <w:sz w:val="21"/>
-          <w:szCs w:val="21"/>
-        </w:rPr>
-        <w:t>1) as well, but with even less overhead than a dictionary.</w:t>
+        <w:t>s a list. According to the University of California, when Python lists are accessed by their index, they have an access time complexity of O(1) as well, but with even less overhead than a dictionary.</w:t>
       </w:r>
       <w:r>
         <w:rPr>
@@ -3880,34 +3630,7 @@
             <w:sz w:val="21"/>
             <w:szCs w:val="21"/>
           </w:rPr>
-          <w:t>https://gist.github.com/jessicald</w:t>
-        </w:r>
-        <w:r>
-          <w:rPr>
-            <w:rStyle w:val="Hyperlink"/>
-            <w:rFonts w:cstheme="minorHAnsi"/>
-            <w:sz w:val="21"/>
-            <w:szCs w:val="21"/>
-          </w:rPr>
-          <w:t>/</w:t>
-        </w:r>
-        <w:r>
-          <w:rPr>
-            <w:rStyle w:val="Hyperlink"/>
-            <w:rFonts w:cstheme="minorHAnsi"/>
-            <w:sz w:val="21"/>
-            <w:szCs w:val="21"/>
-          </w:rPr>
-          <w:t>2861038</w:t>
-        </w:r>
-        <w:r>
-          <w:rPr>
-            <w:rStyle w:val="Hyperlink"/>
-            <w:rFonts w:cstheme="minorHAnsi"/>
-            <w:sz w:val="21"/>
-            <w:szCs w:val="21"/>
-          </w:rPr>
-          <w:t xml:space="preserve"> </w:t>
+          <w:t xml:space="preserve">https://gist.github.com/jessicald/2861038 </w:t>
         </w:r>
       </w:hyperlink>
     </w:p>
@@ -4019,6 +3742,38 @@
           <w:szCs w:val="21"/>
         </w:rPr>
         <w:t xml:space="preserve"> </w:t>
+      </w:r>
+    </w:p>
+    <w:p>
+      <w:pPr>
+        <w:pStyle w:val="NormalWeb"/>
+        <w:shd w:val="clear" w:color="auto" w:fill="FFFFFF"/>
+        <w:spacing w:before="0" w:beforeAutospacing="0" w:after="0" w:afterAutospacing="0"/>
+        <w:rPr>
+          <w:rFonts w:asciiTheme="minorHAnsi" w:hAnsiTheme="minorHAnsi" w:cstheme="minorHAnsi"/>
+          <w:sz w:val="21"/>
+          <w:szCs w:val="21"/>
+        </w:rPr>
+      </w:pPr>
+    </w:p>
+    <w:p>
+      <w:pPr>
+        <w:pStyle w:val="NormalWeb"/>
+        <w:shd w:val="clear" w:color="auto" w:fill="FFFFFF"/>
+        <w:spacing w:before="0" w:beforeAutospacing="0" w:after="0" w:afterAutospacing="0"/>
+        <w:rPr>
+          <w:rFonts w:asciiTheme="minorHAnsi" w:hAnsiTheme="minorHAnsi" w:cstheme="minorHAnsi"/>
+          <w:sz w:val="21"/>
+          <w:szCs w:val="21"/>
+        </w:rPr>
+      </w:pPr>
+      <w:r>
+        <w:rPr>
+          <w:rFonts w:asciiTheme="minorHAnsi" w:hAnsiTheme="minorHAnsi" w:cstheme="minorHAnsi"/>
+          <w:sz w:val="21"/>
+          <w:szCs w:val="21"/>
+        </w:rPr>
+        <w:t>Hash table is modeled after Zybooks chaining hashtable 7.2.1</w:t>
       </w:r>
     </w:p>
     <w:p>

</xml_diff>